<commit_message>
Making a bit of ordnung
</commit_message>
<xml_diff>
--- a/SEP/Writing/Project Description/Project Description.docx
+++ b/SEP/Writing/Project Description/Project Description.docx
@@ -30,7 +30,79 @@
     <w:p>
       <w:pPr>
         <w:spacing w:after="160" w:line="240" w:lineRule="auto"/>
-        <w:jc w:val="both"/>
+        <w:jc w:val="center"/>
+        <w:rPr>
+          <w:b/>
+          <w:sz w:val="18"/>
+          <w:szCs w:val="18"/>
+          <w:lang w:val="en-US"/>
+        </w:rPr>
+      </w:pPr>
+      <w:r>
+        <w:rPr>
+          <w:b/>
+          <w:sz w:val="56"/>
+          <w:szCs w:val="56"/>
+          <w:lang w:val="en-US"/>
+        </w:rPr>
+        <w:t>Project Descriptio</w:t>
+      </w:r>
+      <w:r>
+        <w:rPr>
+          <w:b/>
+          <w:sz w:val="56"/>
+          <w:szCs w:val="56"/>
+          <w:lang w:val="en-US"/>
+        </w:rPr>
+        <w:t>n</w:t>
+      </w:r>
+    </w:p>
+    <w:p>
+      <w:pPr>
+        <w:spacing w:after="160" w:line="240" w:lineRule="auto"/>
+        <w:jc w:val="center"/>
+        <w:rPr>
+          <w:b/>
+          <w:sz w:val="18"/>
+          <w:szCs w:val="18"/>
+          <w:lang w:val="en-US"/>
+        </w:rPr>
+      </w:pPr>
+    </w:p>
+    <w:p>
+      <w:pPr>
+        <w:spacing w:after="160" w:line="240" w:lineRule="auto"/>
+        <w:jc w:val="center"/>
+        <w:rPr>
+          <w:b/>
+          <w:sz w:val="40"/>
+          <w:szCs w:val="40"/>
+          <w:lang w:val="en-US"/>
+        </w:rPr>
+      </w:pPr>
+      <w:r>
+        <w:rPr>
+          <w:b/>
+          <w:sz w:val="40"/>
+          <w:szCs w:val="40"/>
+          <w:lang w:val="en-US"/>
+        </w:rPr>
+        <w:t>Fly High</w:t>
+      </w:r>
+      <w:r>
+        <w:rPr>
+          <w:b/>
+          <w:sz w:val="40"/>
+          <w:szCs w:val="40"/>
+          <w:lang w:val="en-US"/>
+        </w:rPr>
+        <w:t xml:space="preserve"> – Airline Management System</w:t>
+      </w:r>
+    </w:p>
+    <w:p>
+      <w:pPr>
+        <w:spacing w:after="160" w:line="240" w:lineRule="auto"/>
+        <w:jc w:val="center"/>
         <w:rPr>
           <w:b/>
           <w:sz w:val="32"/>
@@ -41,79 +113,7 @@
     </w:p>
     <w:p>
       <w:pPr>
-        <w:spacing w:after="160" w:line="240" w:lineRule="auto"/>
-        <w:jc w:val="center"/>
-        <w:rPr>
-          <w:b/>
-          <w:sz w:val="18"/>
-          <w:szCs w:val="18"/>
-          <w:lang w:val="en-US"/>
-        </w:rPr>
-      </w:pPr>
-      <w:r>
-        <w:rPr>
-          <w:b/>
-          <w:sz w:val="56"/>
-          <w:szCs w:val="56"/>
-          <w:lang w:val="en-US"/>
-        </w:rPr>
-        <w:t>Project Descriptio</w:t>
-      </w:r>
-      <w:r>
-        <w:rPr>
-          <w:b/>
-          <w:sz w:val="56"/>
-          <w:szCs w:val="56"/>
-          <w:lang w:val="en-US"/>
-        </w:rPr>
-        <w:t>n</w:t>
-      </w:r>
-    </w:p>
-    <w:p>
-      <w:pPr>
-        <w:spacing w:after="160" w:line="240" w:lineRule="auto"/>
-        <w:jc w:val="center"/>
-        <w:rPr>
-          <w:b/>
-          <w:sz w:val="18"/>
-          <w:szCs w:val="18"/>
-          <w:lang w:val="en-US"/>
-        </w:rPr>
-      </w:pPr>
-    </w:p>
-    <w:p>
-      <w:pPr>
-        <w:spacing w:after="160" w:line="240" w:lineRule="auto"/>
-        <w:jc w:val="center"/>
-        <w:rPr>
-          <w:b/>
-          <w:sz w:val="40"/>
-          <w:szCs w:val="40"/>
-          <w:lang w:val="en-US"/>
-        </w:rPr>
-      </w:pPr>
-      <w:r>
-        <w:rPr>
-          <w:b/>
-          <w:sz w:val="40"/>
-          <w:szCs w:val="40"/>
-          <w:lang w:val="en-US"/>
-        </w:rPr>
-        <w:t>Fly High</w:t>
-      </w:r>
-      <w:r>
-        <w:rPr>
-          <w:b/>
-          <w:sz w:val="40"/>
-          <w:szCs w:val="40"/>
-          <w:lang w:val="en-US"/>
-        </w:rPr>
-        <w:t xml:space="preserve"> – Airline Management System</w:t>
-      </w:r>
-    </w:p>
-    <w:p>
-      <w:pPr>
-        <w:spacing w:after="160" w:line="240" w:lineRule="auto"/>
+        <w:spacing w:after="160" w:line="259" w:lineRule="auto"/>
         <w:jc w:val="center"/>
         <w:rPr>
           <w:b/>
@@ -146,18 +146,7 @@
           <w:lang w:val="en-US"/>
         </w:rPr>
       </w:pPr>
-    </w:p>
-    <w:p>
-      <w:pPr>
-        <w:spacing w:after="160" w:line="259" w:lineRule="auto"/>
-        <w:jc w:val="center"/>
-        <w:rPr>
-          <w:b/>
-          <w:sz w:val="32"/>
-          <w:szCs w:val="32"/>
-          <w:lang w:val="en-US"/>
-        </w:rPr>
-      </w:pPr>
+      <w:bookmarkStart w:id="1" w:name="_Hlk515549288"/>
       <w:r>
         <w:rPr>
           <w:b/>
@@ -329,27 +318,15 @@
           <w:b/>
           <w:sz w:val="32"/>
           <w:szCs w:val="32"/>
-          <w:lang w:val="ro-RO"/>
-        </w:rPr>
-      </w:pPr>
-    </w:p>
-    <w:p>
-      <w:pPr>
-        <w:spacing w:after="160" w:line="256" w:lineRule="auto"/>
-        <w:jc w:val="center"/>
+          <w:lang w:val="en-US"/>
+        </w:rPr>
+      </w:pPr>
+      <w:r>
         <w:rPr>
           <w:b/>
           <w:sz w:val="32"/>
           <w:szCs w:val="32"/>
-          <w:lang w:val="pl-PL"/>
-        </w:rPr>
-      </w:pPr>
-      <w:r>
-        <w:rPr>
-          <w:b/>
-          <w:sz w:val="32"/>
-          <w:szCs w:val="32"/>
-          <w:lang w:val="pl-PL"/>
+          <w:lang w:val="en-US"/>
         </w:rPr>
         <w:t>Supervisors:</w:t>
       </w:r>
@@ -458,6 +435,7 @@
         <w:t xml:space="preserve"> Andersen</w:t>
       </w:r>
     </w:p>
+    <w:bookmarkEnd w:id="1"/>
     <w:p>
       <w:pPr>
         <w:spacing w:after="160" w:line="259" w:lineRule="auto"/>
@@ -598,6 +576,7 @@
           <w:lang w:val="en-US"/>
         </w:rPr>
       </w:pPr>
+      <w:bookmarkStart w:id="2" w:name="_Hlk515549336"/>
       <w:r>
         <w:rPr>
           <w:b/>
@@ -627,6 +606,7 @@
         <w:t xml:space="preserve"> Semester</w:t>
       </w:r>
     </w:p>
+    <w:bookmarkEnd w:id="2"/>
     <w:p>
       <w:pPr>
         <w:spacing w:after="160" w:line="259" w:lineRule="auto"/>
@@ -668,6 +648,8 @@
         </w:rPr>
         <w:br w:type="page"/>
       </w:r>
+      <w:bookmarkStart w:id="3" w:name="_GoBack"/>
+      <w:bookmarkEnd w:id="3"/>
     </w:p>
     <w:p>
       <w:pPr>
@@ -716,7 +698,7 @@
       <w:sdtContent>
         <w:p>
           <w:pPr>
-            <w:pStyle w:val="TOCHeading"/>
+            <w:pStyle w:val="Nagwekspisutreci"/>
             <w:jc w:val="both"/>
             <w:rPr>
               <w:rFonts w:ascii="Arial" w:hAnsi="Arial" w:cs="Arial"/>
@@ -725,14 +707,14 @@
         </w:p>
         <w:p>
           <w:pPr>
-            <w:pStyle w:val="TOC1"/>
+            <w:pStyle w:val="Spistreci1"/>
             <w:tabs>
               <w:tab w:val="left" w:pos="440"/>
               <w:tab w:val="right" w:leader="dot" w:pos="8494"/>
             </w:tabs>
             <w:jc w:val="both"/>
             <w:rPr>
-              <w:rStyle w:val="Hyperlink"/>
+              <w:rStyle w:val="Hipercze"/>
               <w:rFonts w:eastAsiaTheme="minorEastAsia"/>
               <w:noProof/>
               <w:szCs w:val="22"/>
@@ -771,7 +753,7 @@
           </w:r>
           <w:r>
             <w:rPr>
-              <w:rStyle w:val="Hyperlink"/>
+              <w:rStyle w:val="Hipercze"/>
               <w:noProof/>
               <w:lang w:val="en-US"/>
             </w:rPr>
@@ -779,7 +761,7 @@
           </w:r>
           <w:r>
             <w:rPr>
-              <w:rStyle w:val="Hyperlink"/>
+              <w:rStyle w:val="Hipercze"/>
               <w:rFonts w:eastAsiaTheme="minorEastAsia"/>
               <w:noProof/>
               <w:szCs w:val="22"/>
@@ -789,7 +771,7 @@
           </w:r>
           <w:r>
             <w:rPr>
-              <w:rStyle w:val="Hyperlink"/>
+              <w:rStyle w:val="Hipercze"/>
               <w:noProof/>
               <w:lang w:val="en-US"/>
             </w:rPr>
@@ -797,7 +779,7 @@
           </w:r>
           <w:r>
             <w:rPr>
-              <w:rStyle w:val="Hyperlink"/>
+              <w:rStyle w:val="Hipercze"/>
               <w:noProof/>
               <w:webHidden/>
             </w:rPr>
@@ -805,7 +787,7 @@
           </w:r>
           <w:r>
             <w:rPr>
-              <w:rStyle w:val="Hyperlink"/>
+              <w:rStyle w:val="Hipercze"/>
               <w:noProof/>
             </w:rPr>
             <w:t>4</w:t>
@@ -813,7 +795,7 @@
         </w:p>
         <w:p>
           <w:pPr>
-            <w:pStyle w:val="TOC1"/>
+            <w:pStyle w:val="Spistreci1"/>
             <w:tabs>
               <w:tab w:val="left" w:pos="440"/>
               <w:tab w:val="right" w:leader="dot" w:pos="8494"/>
@@ -836,7 +818,7 @@
           <w:hyperlink w:anchor="_Toc491420681" w:history="1">
             <w:r>
               <w:rPr>
-                <w:rStyle w:val="Hyperlink"/>
+                <w:rStyle w:val="Hipercze"/>
                 <w:noProof/>
                 <w:lang w:val="en-US"/>
               </w:rPr>
@@ -853,7 +835,7 @@
             </w:r>
             <w:r>
               <w:rPr>
-                <w:rStyle w:val="Hyperlink"/>
+                <w:rStyle w:val="Hipercze"/>
                 <w:noProof/>
                 <w:lang w:val="en-US"/>
               </w:rPr>
@@ -877,7 +859,7 @@
         </w:p>
         <w:p>
           <w:pPr>
-            <w:pStyle w:val="TOC1"/>
+            <w:pStyle w:val="Spistreci1"/>
             <w:tabs>
               <w:tab w:val="left" w:pos="440"/>
               <w:tab w:val="right" w:leader="dot" w:pos="8494"/>
@@ -893,7 +875,7 @@
           <w:hyperlink w:anchor="_Toc491420682" w:history="1">
             <w:r>
               <w:rPr>
-                <w:rStyle w:val="Hyperlink"/>
+                <w:rStyle w:val="Hipercze"/>
                 <w:noProof/>
                 <w:lang w:val="en-US"/>
               </w:rPr>
@@ -910,7 +892,7 @@
             </w:r>
             <w:r>
               <w:rPr>
-                <w:rStyle w:val="Hyperlink"/>
+                <w:rStyle w:val="Hipercze"/>
                 <w:noProof/>
                 <w:lang w:val="en-US"/>
               </w:rPr>
@@ -934,7 +916,7 @@
         </w:p>
         <w:p>
           <w:pPr>
-            <w:pStyle w:val="TOC1"/>
+            <w:pStyle w:val="Spistreci1"/>
             <w:tabs>
               <w:tab w:val="left" w:pos="440"/>
               <w:tab w:val="right" w:leader="dot" w:pos="8494"/>
@@ -950,7 +932,7 @@
           <w:hyperlink w:anchor="_Toc491420683" w:history="1">
             <w:r>
               <w:rPr>
-                <w:rStyle w:val="Hyperlink"/>
+                <w:rStyle w:val="Hipercze"/>
                 <w:noProof/>
                 <w:lang w:val="en-US"/>
               </w:rPr>
@@ -967,7 +949,7 @@
             </w:r>
             <w:r>
               <w:rPr>
-                <w:rStyle w:val="Hyperlink"/>
+                <w:rStyle w:val="Hipercze"/>
                 <w:noProof/>
                 <w:lang w:val="en-US"/>
               </w:rPr>
@@ -991,7 +973,7 @@
         </w:p>
         <w:p>
           <w:pPr>
-            <w:pStyle w:val="TOC1"/>
+            <w:pStyle w:val="Spistreci1"/>
             <w:tabs>
               <w:tab w:val="left" w:pos="440"/>
               <w:tab w:val="right" w:leader="dot" w:pos="8494"/>
@@ -1007,7 +989,7 @@
           <w:hyperlink w:anchor="_Toc491420684" w:history="1">
             <w:r>
               <w:rPr>
-                <w:rStyle w:val="Hyperlink"/>
+                <w:rStyle w:val="Hipercze"/>
                 <w:noProof/>
                 <w:lang w:val="en-US"/>
               </w:rPr>
@@ -1024,7 +1006,7 @@
             </w:r>
             <w:r>
               <w:rPr>
-                <w:rStyle w:val="Hyperlink"/>
+                <w:rStyle w:val="Hipercze"/>
                 <w:noProof/>
                 <w:lang w:val="en-US"/>
               </w:rPr>
@@ -1048,7 +1030,7 @@
         </w:p>
         <w:p>
           <w:pPr>
-            <w:pStyle w:val="TOC1"/>
+            <w:pStyle w:val="Spistreci1"/>
             <w:tabs>
               <w:tab w:val="left" w:pos="440"/>
               <w:tab w:val="right" w:leader="dot" w:pos="8494"/>
@@ -1064,7 +1046,7 @@
           <w:hyperlink w:anchor="_Toc491420685" w:history="1">
             <w:r>
               <w:rPr>
-                <w:rStyle w:val="Hyperlink"/>
+                <w:rStyle w:val="Hipercze"/>
                 <w:noProof/>
                 <w:lang w:val="en-US"/>
               </w:rPr>
@@ -1081,7 +1063,7 @@
             </w:r>
             <w:r>
               <w:rPr>
-                <w:rStyle w:val="Hyperlink"/>
+                <w:rStyle w:val="Hipercze"/>
                 <w:noProof/>
                 <w:lang w:val="en-US"/>
               </w:rPr>
@@ -1105,7 +1087,7 @@
         </w:p>
         <w:p>
           <w:pPr>
-            <w:pStyle w:val="TOC1"/>
+            <w:pStyle w:val="Spistreci1"/>
             <w:tabs>
               <w:tab w:val="left" w:pos="440"/>
               <w:tab w:val="right" w:leader="dot" w:pos="8494"/>
@@ -1121,7 +1103,7 @@
           <w:hyperlink w:anchor="_Toc491420686" w:history="1">
             <w:r>
               <w:rPr>
-                <w:rStyle w:val="Hyperlink"/>
+                <w:rStyle w:val="Hipercze"/>
                 <w:noProof/>
                 <w:lang w:val="en-US"/>
               </w:rPr>
@@ -1138,7 +1120,7 @@
             </w:r>
             <w:r>
               <w:rPr>
-                <w:rStyle w:val="Hyperlink"/>
+                <w:rStyle w:val="Hipercze"/>
                 <w:noProof/>
                 <w:lang w:val="en-US"/>
               </w:rPr>
@@ -1162,7 +1144,7 @@
         </w:p>
         <w:p>
           <w:pPr>
-            <w:pStyle w:val="TOC1"/>
+            <w:pStyle w:val="Spistreci1"/>
             <w:tabs>
               <w:tab w:val="left" w:pos="440"/>
               <w:tab w:val="right" w:leader="dot" w:pos="8494"/>
@@ -1178,7 +1160,7 @@
           <w:hyperlink w:anchor="_Toc491420687" w:history="1">
             <w:r>
               <w:rPr>
-                <w:rStyle w:val="Hyperlink"/>
+                <w:rStyle w:val="Hipercze"/>
                 <w:noProof/>
                 <w:lang w:val="en-US"/>
               </w:rPr>
@@ -1195,7 +1177,7 @@
             </w:r>
             <w:r>
               <w:rPr>
-                <w:rStyle w:val="Hyperlink"/>
+                <w:rStyle w:val="Hipercze"/>
                 <w:noProof/>
                 <w:lang w:val="en-US"/>
               </w:rPr>
@@ -1243,7 +1225,7 @@
       <w:hyperlink w:anchor="_Appendices" w:history="1">
         <w:r>
           <w:rPr>
-            <w:rStyle w:val="Hyperlink"/>
+            <w:rStyle w:val="Hipercze"/>
             <w:color w:val="auto"/>
             <w:szCs w:val="22"/>
             <w:u w:val="none"/>
@@ -1286,7 +1268,7 @@
           <w:lang w:val="en-US"/>
         </w:rPr>
       </w:pPr>
-      <w:bookmarkStart w:id="1" w:name="_Toc491420680"/>
+      <w:bookmarkStart w:id="4" w:name="_Toc491420680"/>
     </w:p>
     <w:p>
       <w:pPr>
@@ -1381,14 +1363,14 @@
     </w:p>
     <w:p>
       <w:pPr>
-        <w:pStyle w:val="Heading1"/>
+        <w:pStyle w:val="Nagwek1"/>
         <w:jc w:val="both"/>
         <w:rPr>
           <w:lang w:val="en-US"/>
         </w:rPr>
       </w:pPr>
-      <w:bookmarkStart w:id="2" w:name="_Background_description"/>
-      <w:bookmarkEnd w:id="2"/>
+      <w:bookmarkStart w:id="5" w:name="_Background_description"/>
+      <w:bookmarkEnd w:id="5"/>
       <w:r>
         <w:rPr>
           <w:lang w:val="en-US"/>
@@ -1396,7 +1378,7 @@
         <w:lastRenderedPageBreak/>
         <w:t>Background description</w:t>
       </w:r>
-      <w:bookmarkEnd w:id="1"/>
+      <w:bookmarkEnd w:id="4"/>
     </w:p>
     <w:p>
       <w:pPr>
@@ -3814,13 +3796,13 @@
     </w:p>
     <w:p>
       <w:pPr>
-        <w:pStyle w:val="Heading1"/>
+        <w:pStyle w:val="Nagwek1"/>
         <w:jc w:val="both"/>
         <w:rPr>
           <w:lang w:val="en-US"/>
         </w:rPr>
       </w:pPr>
-      <w:bookmarkStart w:id="3" w:name="_Toc491420681"/>
+      <w:bookmarkStart w:id="6" w:name="_Toc491420681"/>
       <w:r>
         <w:rPr>
           <w:lang w:val="en-US"/>
@@ -3828,7 +3810,7 @@
         <w:lastRenderedPageBreak/>
         <w:t>Definition of purpose</w:t>
       </w:r>
-      <w:bookmarkEnd w:id="3"/>
+      <w:bookmarkEnd w:id="6"/>
     </w:p>
     <w:p>
       <w:pPr>
@@ -3911,13 +3893,13 @@
     </w:p>
     <w:p>
       <w:pPr>
-        <w:pStyle w:val="Heading1"/>
+        <w:pStyle w:val="Nagwek1"/>
         <w:jc w:val="both"/>
         <w:rPr>
           <w:lang w:val="en-US"/>
         </w:rPr>
       </w:pPr>
-      <w:bookmarkStart w:id="4" w:name="_Toc491420682"/>
+      <w:bookmarkStart w:id="7" w:name="_Toc491420682"/>
       <w:r>
         <w:rPr>
           <w:lang w:val="en-US"/>
@@ -3925,7 +3907,7 @@
         <w:lastRenderedPageBreak/>
         <w:t>Problem Statement</w:t>
       </w:r>
-      <w:bookmarkEnd w:id="4"/>
+      <w:bookmarkEnd w:id="7"/>
     </w:p>
     <w:p>
       <w:pPr>
@@ -3984,7 +3966,7 @@
     </w:p>
     <w:p>
       <w:pPr>
-        <w:pStyle w:val="ListParagraph"/>
+        <w:pStyle w:val="Akapitzlist"/>
         <w:numPr>
           <w:ilvl w:val="0"/>
           <w:numId w:val="40"/>
@@ -4057,7 +4039,7 @@
     </w:p>
     <w:p>
       <w:pPr>
-        <w:pStyle w:val="ListParagraph"/>
+        <w:pStyle w:val="Akapitzlist"/>
         <w:numPr>
           <w:ilvl w:val="0"/>
           <w:numId w:val="40"/>
@@ -4096,7 +4078,7 @@
     </w:p>
     <w:p>
       <w:pPr>
-        <w:pStyle w:val="ListParagraph"/>
+        <w:pStyle w:val="Akapitzlist"/>
         <w:jc w:val="both"/>
         <w:rPr>
           <w:lang w:val="en-US"/>
@@ -4141,7 +4123,7 @@
     </w:p>
     <w:p>
       <w:pPr>
-        <w:pStyle w:val="ListParagraph"/>
+        <w:pStyle w:val="Akapitzlist"/>
         <w:jc w:val="both"/>
         <w:rPr>
           <w:lang w:val="en-US"/>
@@ -4150,7 +4132,7 @@
     </w:p>
     <w:p>
       <w:pPr>
-        <w:pStyle w:val="ListParagraph"/>
+        <w:pStyle w:val="Akapitzlist"/>
         <w:numPr>
           <w:ilvl w:val="0"/>
           <w:numId w:val="40"/>
@@ -4173,7 +4155,7 @@
     </w:p>
     <w:p>
       <w:pPr>
-        <w:pStyle w:val="ListParagraph"/>
+        <w:pStyle w:val="Akapitzlist"/>
         <w:jc w:val="both"/>
         <w:rPr>
           <w:lang w:val="en-US"/>
@@ -4218,7 +4200,7 @@
     </w:p>
     <w:p>
       <w:pPr>
-        <w:pStyle w:val="ListParagraph"/>
+        <w:pStyle w:val="Akapitzlist"/>
         <w:jc w:val="both"/>
         <w:rPr>
           <w:lang w:val="en-US"/>
@@ -4227,7 +4209,7 @@
     </w:p>
     <w:p>
       <w:pPr>
-        <w:pStyle w:val="ListParagraph"/>
+        <w:pStyle w:val="Akapitzlist"/>
         <w:numPr>
           <w:ilvl w:val="0"/>
           <w:numId w:val="40"/>
@@ -4250,7 +4232,7 @@
     </w:p>
     <w:p>
       <w:pPr>
-        <w:pStyle w:val="ListParagraph"/>
+        <w:pStyle w:val="Akapitzlist"/>
         <w:jc w:val="both"/>
         <w:rPr>
           <w:lang w:val="en-US"/>
@@ -4277,13 +4259,13 @@
     </w:p>
     <w:p>
       <w:pPr>
-        <w:pStyle w:val="Heading1"/>
+        <w:pStyle w:val="Nagwek1"/>
         <w:jc w:val="both"/>
         <w:rPr>
           <w:lang w:val="en-US"/>
         </w:rPr>
       </w:pPr>
-      <w:bookmarkStart w:id="5" w:name="_Toc491420683"/>
+      <w:bookmarkStart w:id="8" w:name="_Toc491420683"/>
       <w:r>
         <w:rPr>
           <w:lang w:val="en-US"/>
@@ -4297,7 +4279,7 @@
         </w:rPr>
         <w:t>ation</w:t>
       </w:r>
-      <w:bookmarkEnd w:id="5"/>
+      <w:bookmarkEnd w:id="8"/>
     </w:p>
     <w:p>
       <w:pPr>
@@ -4309,7 +4291,7 @@
     </w:p>
     <w:p>
       <w:pPr>
-        <w:pStyle w:val="ListParagraph"/>
+        <w:pStyle w:val="Akapitzlist"/>
         <w:numPr>
           <w:ilvl w:val="0"/>
           <w:numId w:val="45"/>
@@ -4328,7 +4310,7 @@
     </w:p>
     <w:p>
       <w:pPr>
-        <w:pStyle w:val="ListParagraph"/>
+        <w:pStyle w:val="Akapitzlist"/>
         <w:ind w:left="360"/>
         <w:jc w:val="both"/>
         <w:rPr>
@@ -4338,7 +4320,7 @@
     </w:p>
     <w:p>
       <w:pPr>
-        <w:pStyle w:val="ListParagraph"/>
+        <w:pStyle w:val="Akapitzlist"/>
         <w:numPr>
           <w:ilvl w:val="0"/>
           <w:numId w:val="45"/>
@@ -4357,7 +4339,7 @@
     </w:p>
     <w:p>
       <w:pPr>
-        <w:pStyle w:val="ListParagraph"/>
+        <w:pStyle w:val="Akapitzlist"/>
         <w:ind w:left="360"/>
         <w:jc w:val="both"/>
         <w:rPr>
@@ -4367,7 +4349,7 @@
     </w:p>
     <w:p>
       <w:pPr>
-        <w:pStyle w:val="ListParagraph"/>
+        <w:pStyle w:val="Akapitzlist"/>
         <w:numPr>
           <w:ilvl w:val="0"/>
           <w:numId w:val="45"/>
@@ -4398,7 +4380,7 @@
     </w:p>
     <w:p>
       <w:pPr>
-        <w:pStyle w:val="ListParagraph"/>
+        <w:pStyle w:val="Akapitzlist"/>
         <w:ind w:left="360"/>
         <w:jc w:val="both"/>
         <w:rPr>
@@ -4408,7 +4390,7 @@
     </w:p>
     <w:p>
       <w:pPr>
-        <w:pStyle w:val="ListParagraph"/>
+        <w:pStyle w:val="Akapitzlist"/>
         <w:numPr>
           <w:ilvl w:val="0"/>
           <w:numId w:val="45"/>
@@ -4427,7 +4409,7 @@
     </w:p>
     <w:p>
       <w:pPr>
-        <w:pStyle w:val="ListParagraph"/>
+        <w:pStyle w:val="Akapitzlist"/>
         <w:ind w:left="360"/>
         <w:jc w:val="both"/>
         <w:rPr>
@@ -4437,7 +4419,7 @@
     </w:p>
     <w:p>
       <w:pPr>
-        <w:pStyle w:val="ListParagraph"/>
+        <w:pStyle w:val="Akapitzlist"/>
         <w:numPr>
           <w:ilvl w:val="0"/>
           <w:numId w:val="45"/>
@@ -4515,13 +4497,13 @@
     </w:p>
     <w:p>
       <w:pPr>
-        <w:pStyle w:val="Heading1"/>
+        <w:pStyle w:val="Nagwek1"/>
         <w:jc w:val="both"/>
         <w:rPr>
           <w:lang w:val="en-US"/>
         </w:rPr>
       </w:pPr>
-      <w:bookmarkStart w:id="6" w:name="_Toc491420684"/>
+      <w:bookmarkStart w:id="9" w:name="_Toc491420684"/>
       <w:r>
         <w:rPr>
           <w:lang w:val="en-US"/>
@@ -4529,7 +4511,7 @@
         <w:lastRenderedPageBreak/>
         <w:t>Choice of models and methods</w:t>
       </w:r>
-      <w:bookmarkEnd w:id="6"/>
+      <w:bookmarkEnd w:id="9"/>
     </w:p>
     <w:p>
       <w:pPr>
@@ -4578,31 +4560,7 @@
         <w:rPr>
           <w:lang w:val="en-US"/>
         </w:rPr>
-        <w:t xml:space="preserve">The primary issue of the </w:t>
-      </w:r>
-      <w:r>
-        <w:rPr>
-          <w:lang w:val="en-US"/>
-        </w:rPr>
-        <w:t>“</w:t>
-      </w:r>
-      <w:r>
-        <w:rPr>
-          <w:lang w:val="en-US"/>
-        </w:rPr>
-        <w:t>Fly High</w:t>
-      </w:r>
-      <w:r>
-        <w:rPr>
-          <w:lang w:val="en-US"/>
-        </w:rPr>
-        <w:t>”</w:t>
-      </w:r>
-      <w:r>
-        <w:rPr>
-          <w:lang w:val="en-US"/>
-        </w:rPr>
-        <w:t xml:space="preserve"> company is that they lack a client/server system which would be easy to access and will guarantee them a way to present and sell the product. It is considered an important factor for every business, as it can increase the number of clients and the demand for offered services.</w:t>
+        <w:t>The primary issue of the “Fly High” company is that they lack a client/server system which would be easy to access and will guarantee them a way to present and sell the product. It is considered an important factor for every business, as it can increase the number of clients and the demand for offered services.</w:t>
       </w:r>
     </w:p>
     <w:p>
@@ -4617,25 +4575,7 @@
         <w:rPr>
           <w:lang w:val="en-US"/>
         </w:rPr>
-        <w:t>The objective is to provide Fly High with a preset-day tool to help the company administrate their data and manage their relationship with the clients. The expected outcome is to build the “bridge” between the company and their c</w:t>
-      </w:r>
-      <w:r>
-        <w:rPr>
-          <w:lang w:val="en-US"/>
-        </w:rPr>
-        <w:t>lients</w:t>
-      </w:r>
-      <w:r>
-        <w:rPr>
-          <w:lang w:val="en-US"/>
-        </w:rPr>
-        <w:t>, which would be beneficial for both sides, saving time, money and concerns</w:t>
-      </w:r>
-      <w:r>
-        <w:rPr>
-          <w:lang w:val="en-US"/>
-        </w:rPr>
-        <w:t>.</w:t>
+        <w:t>The objective is to provide Fly High with a preset-day tool to help the company administrate their data and manage their relationship with the clients. The expected outcome is to build the “bridge” between the company and their clients, which would be beneficial for both sides, saving time, money and concerns.</w:t>
       </w:r>
     </w:p>
     <w:p>
@@ -4760,13 +4700,13 @@
     </w:p>
     <w:p>
       <w:pPr>
-        <w:pStyle w:val="Heading1"/>
+        <w:pStyle w:val="Nagwek1"/>
         <w:jc w:val="both"/>
         <w:rPr>
           <w:lang w:val="en-US"/>
         </w:rPr>
       </w:pPr>
-      <w:bookmarkStart w:id="7" w:name="_Toc491420685"/>
+      <w:bookmarkStart w:id="10" w:name="_Toc491420685"/>
       <w:r>
         <w:rPr>
           <w:lang w:val="en-US"/>
@@ -4774,7 +4714,7 @@
         <w:lastRenderedPageBreak/>
         <w:t>Time schedule</w:t>
       </w:r>
-      <w:bookmarkEnd w:id="7"/>
+      <w:bookmarkEnd w:id="10"/>
     </w:p>
     <w:p>
       <w:pPr>
@@ -5006,8 +4946,6 @@
         </w:rPr>
         <w:t>Every step in developing the project may have multiple elements on focus at the same time.</w:t>
       </w:r>
-      <w:bookmarkStart w:id="8" w:name="_GoBack"/>
-      <w:bookmarkEnd w:id="8"/>
       <w:r>
         <w:rPr>
           <w:lang w:val="en-US"/>
@@ -5017,13 +4955,13 @@
     </w:p>
     <w:p>
       <w:pPr>
-        <w:pStyle w:val="Heading1"/>
+        <w:pStyle w:val="Nagwek1"/>
         <w:jc w:val="both"/>
         <w:rPr>
           <w:lang w:val="en-US"/>
         </w:rPr>
       </w:pPr>
-      <w:bookmarkStart w:id="9" w:name="_Toc491420686"/>
+      <w:bookmarkStart w:id="11" w:name="_Toc491420686"/>
       <w:r>
         <w:rPr>
           <w:lang w:val="en-US"/>
@@ -5031,7 +4969,7 @@
         <w:lastRenderedPageBreak/>
         <w:t>Risk assessment</w:t>
       </w:r>
-      <w:bookmarkEnd w:id="9"/>
+      <w:bookmarkEnd w:id="11"/>
     </w:p>
     <w:p>
       <w:pPr>
@@ -7614,7 +7552,7 @@
     </w:p>
     <w:p>
       <w:pPr>
-        <w:pStyle w:val="Heading1"/>
+        <w:pStyle w:val="Nagwek1"/>
         <w:jc w:val="both"/>
         <w:rPr>
           <w:lang w:val="en-US"/>
@@ -7890,7 +7828,7 @@
     </w:p>
     <w:p>
       <w:pPr>
-        <w:pStyle w:val="Heading2"/>
+        <w:pStyle w:val="Nagwek2"/>
         <w:numPr>
           <w:ilvl w:val="0"/>
           <w:numId w:val="0"/>
@@ -7900,8 +7838,8 @@
           <w:lang w:val="en-US"/>
         </w:rPr>
       </w:pPr>
-      <w:bookmarkStart w:id="10" w:name="_Appendices"/>
-      <w:bookmarkEnd w:id="10"/>
+      <w:bookmarkStart w:id="12" w:name="_Appendices"/>
+      <w:bookmarkEnd w:id="12"/>
       <w:r>
         <w:rPr>
           <w:sz w:val="32"/>
@@ -7916,7 +7854,7 @@
         <w:spacing w:after="480" w:line="259" w:lineRule="auto"/>
         <w:jc w:val="both"/>
         <w:rPr>
-          <w:rStyle w:val="Hyperlink"/>
+          <w:rStyle w:val="Hipercze"/>
           <w:b/>
           <w:sz w:val="32"/>
           <w:szCs w:val="32"/>
@@ -7952,7 +7890,7 @@
       </w:r>
       <w:r>
         <w:rPr>
-          <w:rStyle w:val="Hyperlink"/>
+          <w:rStyle w:val="Hipercze"/>
           <w:b/>
           <w:sz w:val="24"/>
           <w:szCs w:val="32"/>
@@ -7962,7 +7900,7 @@
       </w:r>
       <w:r>
         <w:rPr>
-          <w:rStyle w:val="Hyperlink"/>
+          <w:rStyle w:val="Hipercze"/>
           <w:b/>
           <w:sz w:val="32"/>
           <w:szCs w:val="32"/>
@@ -7976,7 +7914,7 @@
         <w:spacing w:after="480" w:line="259" w:lineRule="auto"/>
         <w:jc w:val="both"/>
         <w:rPr>
-          <w:rStyle w:val="Hyperlink"/>
+          <w:rStyle w:val="Hipercze"/>
           <w:b/>
           <w:sz w:val="24"/>
           <w:szCs w:val="32"/>
@@ -8021,7 +7959,7 @@
       </w:r>
       <w:r>
         <w:rPr>
-          <w:rStyle w:val="Hyperlink"/>
+          <w:rStyle w:val="Hipercze"/>
           <w:b/>
           <w:sz w:val="24"/>
           <w:szCs w:val="32"/>
@@ -8117,7 +8055,7 @@
     <w:sdtContent>
       <w:p>
         <w:pPr>
-          <w:pStyle w:val="Footer"/>
+          <w:pStyle w:val="Stopka"/>
           <w:jc w:val="right"/>
         </w:pPr>
         <w:r>
@@ -8144,7 +8082,7 @@
   </w:sdt>
   <w:p>
     <w:pPr>
-      <w:pStyle w:val="Footer"/>
+      <w:pStyle w:val="Stopka"/>
     </w:pPr>
   </w:p>
 </w:ftr>
@@ -8164,7 +8102,7 @@
     <w:sdtContent>
       <w:p>
         <w:pPr>
-          <w:pStyle w:val="Footer"/>
+          <w:pStyle w:val="Stopka"/>
           <w:jc w:val="right"/>
         </w:pPr>
         <w:r>
@@ -8191,7 +8129,7 @@
   </w:sdt>
   <w:p>
     <w:pPr>
-      <w:pStyle w:val="Footer"/>
+      <w:pStyle w:val="Stopka"/>
     </w:pPr>
   </w:p>
 </w:ftr>
@@ -8226,7 +8164,7 @@
 <w:hdr xmlns:wpc="http://schemas.microsoft.com/office/word/2010/wordprocessingCanvas" xmlns:cx="http://schemas.microsoft.com/office/drawing/2014/chartex" xmlns:cx1="http://schemas.microsoft.com/office/drawing/2015/9/8/chartex" xmlns:cx2="http://schemas.microsoft.com/office/drawing/2015/10/21/chartex" xmlns:cx3="http://schemas.microsoft.com/office/drawing/2016/5/9/chartex" xmlns:cx4="http://schemas.microsoft.com/office/drawing/2016/5/10/chartex" xmlns:cx5="http://schemas.microsoft.com/office/drawing/2016/5/11/chartex" xmlns:cx6="http://schemas.microsoft.com/office/drawing/2016/5/12/chartex" xmlns:cx7="http://schemas.microsoft.com/office/drawing/2016/5/13/chartex" xmlns:cx8="http://schemas.microsoft.com/office/drawing/2016/5/14/chartex" xmlns:mc="http://schemas.openxmlformats.org/markup-compatibility/2006" xmlns:aink="http://schemas.microsoft.com/office/drawing/2016/ink" xmlns:am3d="http://schemas.microsoft.com/office/drawing/2017/model3d" xmlns:o="urn:schemas-microsoft-com:office:office" xmlns:r="http://schemas.openxmlformats.org/officeDocument/2006/relationships" xmlns:m="http://schemas.openxmlformats.org/officeDocument/2006/math" xmlns:v="urn:schemas-microsoft-com:vml" xmlns:wp14="http://schemas.microsoft.com/office/word/2010/wordprocessingDrawing" xmlns:wp="http://schemas.openxmlformats.org/drawingml/2006/wordprocessingDrawing" xmlns:w10="urn:schemas-microsoft-com:office:word" xmlns:w="http://schemas.openxmlformats.org/wordprocessingml/2006/main" xmlns:w14="http://schemas.microsoft.com/office/word/2010/wordml" xmlns:w15="http://schemas.microsoft.com/office/word/2012/wordml" xmlns:w16cid="http://schemas.microsoft.com/office/word/2016/wordml/cid" xmlns:w16se="http://schemas.microsoft.com/office/word/2015/wordml/symex" xmlns:wpg="http://schemas.microsoft.com/office/word/2010/wordprocessingGroup" xmlns:wpi="http://schemas.microsoft.com/office/word/2010/wordprocessingInk" xmlns:wne="http://schemas.microsoft.com/office/word/2006/wordml" xmlns:wps="http://schemas.microsoft.com/office/word/2010/wordprocessingShape" mc:Ignorable="w14 w15 w16se w16cid wp14">
   <w:p>
     <w:pPr>
-      <w:pStyle w:val="Header"/>
+      <w:pStyle w:val="Nagwek"/>
       <w:tabs>
         <w:tab w:val="clear" w:pos="4819"/>
         <w:tab w:val="clear" w:pos="9638"/>
@@ -8368,7 +8306,7 @@
   </w:p>
   <w:p>
     <w:pPr>
-      <w:pStyle w:val="Header"/>
+      <w:pStyle w:val="Nagwek"/>
       <w:tabs>
         <w:tab w:val="clear" w:pos="4819"/>
         <w:tab w:val="clear" w:pos="9638"/>
@@ -8442,7 +8380,7 @@
   </w:p>
   <w:tbl>
     <w:tblPr>
-      <w:tblStyle w:val="TableGrid"/>
+      <w:tblStyle w:val="Tabela-Siatka"/>
       <w:tblW w:w="0" w:type="auto"/>
       <w:tblBorders>
         <w:top w:val="none" w:sz="0" w:space="0" w:color="auto"/>
@@ -8467,7 +8405,7 @@
         </w:tcPr>
         <w:p>
           <w:pPr>
-            <w:pStyle w:val="Header"/>
+            <w:pStyle w:val="Nagwek"/>
             <w:tabs>
               <w:tab w:val="clear" w:pos="4819"/>
               <w:tab w:val="clear" w:pos="9638"/>
@@ -8496,7 +8434,7 @@
         </w:tcPr>
         <w:p>
           <w:pPr>
-            <w:pStyle w:val="Header"/>
+            <w:pStyle w:val="Nagwek"/>
             <w:jc w:val="both"/>
             <w:rPr>
               <w:color w:val="FF0000"/>
@@ -8509,7 +8447,7 @@
   </w:tbl>
   <w:p>
     <w:pPr>
-      <w:pStyle w:val="Header"/>
+      <w:pStyle w:val="Nagwek"/>
       <w:tabs>
         <w:tab w:val="clear" w:pos="4819"/>
         <w:tab w:val="clear" w:pos="9638"/>
@@ -8526,7 +8464,7 @@
   </w:p>
   <w:p>
     <w:pPr>
-      <w:pStyle w:val="Header"/>
+      <w:pStyle w:val="Nagwek"/>
     </w:pPr>
   </w:p>
 </w:hdr>
@@ -8536,7 +8474,7 @@
 <w:hdr xmlns:wpc="http://schemas.microsoft.com/office/word/2010/wordprocessingCanvas" xmlns:cx="http://schemas.microsoft.com/office/drawing/2014/chartex" xmlns:cx1="http://schemas.microsoft.com/office/drawing/2015/9/8/chartex" xmlns:cx2="http://schemas.microsoft.com/office/drawing/2015/10/21/chartex" xmlns:cx3="http://schemas.microsoft.com/office/drawing/2016/5/9/chartex" xmlns:cx4="http://schemas.microsoft.com/office/drawing/2016/5/10/chartex" xmlns:cx5="http://schemas.microsoft.com/office/drawing/2016/5/11/chartex" xmlns:cx6="http://schemas.microsoft.com/office/drawing/2016/5/12/chartex" xmlns:cx7="http://schemas.microsoft.com/office/drawing/2016/5/13/chartex" xmlns:cx8="http://schemas.microsoft.com/office/drawing/2016/5/14/chartex" xmlns:mc="http://schemas.openxmlformats.org/markup-compatibility/2006" xmlns:aink="http://schemas.microsoft.com/office/drawing/2016/ink" xmlns:am3d="http://schemas.microsoft.com/office/drawing/2017/model3d" xmlns:o="urn:schemas-microsoft-com:office:office" xmlns:r="http://schemas.openxmlformats.org/officeDocument/2006/relationships" xmlns:m="http://schemas.openxmlformats.org/officeDocument/2006/math" xmlns:v="urn:schemas-microsoft-com:vml" xmlns:wp14="http://schemas.microsoft.com/office/word/2010/wordprocessingDrawing" xmlns:wp="http://schemas.openxmlformats.org/drawingml/2006/wordprocessingDrawing" xmlns:w10="urn:schemas-microsoft-com:office:word" xmlns:w="http://schemas.openxmlformats.org/wordprocessingml/2006/main" xmlns:w14="http://schemas.microsoft.com/office/word/2010/wordml" xmlns:w15="http://schemas.microsoft.com/office/word/2012/wordml" xmlns:w16cid="http://schemas.microsoft.com/office/word/2016/wordml/cid" xmlns:w16se="http://schemas.microsoft.com/office/word/2015/wordml/symex" xmlns:wpg="http://schemas.microsoft.com/office/word/2010/wordprocessingGroup" xmlns:wpi="http://schemas.microsoft.com/office/word/2010/wordprocessingInk" xmlns:wne="http://schemas.microsoft.com/office/word/2006/wordml" xmlns:wps="http://schemas.microsoft.com/office/word/2010/wordprocessingShape" mc:Ignorable="w14 w15 w16se w16cid wp14">
   <w:p>
     <w:pPr>
-      <w:pStyle w:val="Header"/>
+      <w:pStyle w:val="Nagwek"/>
       <w:pBdr>
         <w:bottom w:val="single" w:sz="4" w:space="1" w:color="auto"/>
       </w:pBdr>
@@ -8612,12 +8550,12 @@
   </w:p>
   <w:p>
     <w:pPr>
-      <w:pStyle w:val="Header"/>
+      <w:pStyle w:val="Nagwek"/>
     </w:pPr>
   </w:p>
   <w:p>
     <w:pPr>
-      <w:pStyle w:val="Header"/>
+      <w:pStyle w:val="Nagwek"/>
     </w:pPr>
   </w:p>
 </w:hdr>
@@ -11314,7 +11252,7 @@
     <w:lvl w:ilvl="0">
       <w:start w:val="1"/>
       <w:numFmt w:val="decimal"/>
-      <w:pStyle w:val="Heading1"/>
+      <w:pStyle w:val="Nagwek1"/>
       <w:lvlText w:val="%1"/>
       <w:lvlJc w:val="left"/>
       <w:pPr>
@@ -11327,7 +11265,7 @@
     <w:lvl w:ilvl="1">
       <w:start w:val="1"/>
       <w:numFmt w:val="decimal"/>
-      <w:pStyle w:val="Heading2"/>
+      <w:pStyle w:val="Nagwek2"/>
       <w:lvlText w:val="%1.%2"/>
       <w:lvlJc w:val="left"/>
       <w:pPr>
@@ -11340,7 +11278,7 @@
     <w:lvl w:ilvl="2">
       <w:start w:val="1"/>
       <w:numFmt w:val="decimal"/>
-      <w:pStyle w:val="Heading3"/>
+      <w:pStyle w:val="Nagwek3"/>
       <w:lvlText w:val="%1.%2.%3"/>
       <w:lvlJc w:val="left"/>
       <w:pPr>
@@ -11353,7 +11291,7 @@
     <w:lvl w:ilvl="3">
       <w:start w:val="1"/>
       <w:numFmt w:val="decimal"/>
-      <w:pStyle w:val="Heading4"/>
+      <w:pStyle w:val="Nagwek4"/>
       <w:lvlText w:val="%1.%2.%3.%4"/>
       <w:lvlJc w:val="left"/>
       <w:pPr>
@@ -11366,7 +11304,7 @@
     <w:lvl w:ilvl="4">
       <w:start w:val="1"/>
       <w:numFmt w:val="decimal"/>
-      <w:pStyle w:val="Heading5"/>
+      <w:pStyle w:val="Nagwek5"/>
       <w:lvlText w:val="%1.%2.%3.%4.%5"/>
       <w:lvlJc w:val="left"/>
       <w:pPr>
@@ -11379,7 +11317,7 @@
     <w:lvl w:ilvl="5">
       <w:start w:val="1"/>
       <w:numFmt w:val="decimal"/>
-      <w:pStyle w:val="Heading6"/>
+      <w:pStyle w:val="Nagwek6"/>
       <w:lvlText w:val="%1.%2.%3.%4.%5.%6"/>
       <w:lvlJc w:val="left"/>
       <w:pPr>
@@ -11392,7 +11330,7 @@
     <w:lvl w:ilvl="6">
       <w:start w:val="1"/>
       <w:numFmt w:val="decimal"/>
-      <w:pStyle w:val="Heading7"/>
+      <w:pStyle w:val="Nagwek7"/>
       <w:lvlText w:val="%1.%2.%3.%4.%5.%6.%7"/>
       <w:lvlJc w:val="left"/>
       <w:pPr>
@@ -11405,7 +11343,7 @@
     <w:lvl w:ilvl="7">
       <w:start w:val="1"/>
       <w:numFmt w:val="decimal"/>
-      <w:pStyle w:val="Heading8"/>
+      <w:pStyle w:val="Nagwek8"/>
       <w:lvlText w:val="%1.%2.%3.%4.%5.%6.%7.%8"/>
       <w:lvlJc w:val="left"/>
       <w:pPr>
@@ -11418,7 +11356,7 @@
     <w:lvl w:ilvl="8">
       <w:start w:val="1"/>
       <w:numFmt w:val="decimal"/>
-      <w:pStyle w:val="Heading9"/>
+      <w:pStyle w:val="Nagwek9"/>
       <w:lvlText w:val="%1.%2.%3.%4.%5.%6.%7.%8.%9"/>
       <w:lvlJc w:val="left"/>
       <w:pPr>
@@ -12937,7 +12875,7 @@
     <w:lvl w:ilvl="0">
       <w:start w:val="1"/>
       <w:numFmt w:val="decimal"/>
-      <w:pStyle w:val="ListNumber"/>
+      <w:pStyle w:val="Listanumerowana"/>
       <w:lvlText w:val="%1."/>
       <w:lvlJc w:val="left"/>
       <w:pPr>
@@ -13051,7 +12989,7 @@
     <w:lvl w:ilvl="0">
       <w:start w:val="1"/>
       <w:numFmt w:val="bullet"/>
-      <w:pStyle w:val="ListBullet"/>
+      <w:pStyle w:val="Listapunktowana"/>
       <w:lvlText w:val="–"/>
       <w:lvlJc w:val="left"/>
       <w:pPr>
@@ -13697,7 +13635,7 @@
     <w:lsdException w:name="Hashtag" w:semiHidden="1" w:unhideWhenUsed="1"/>
     <w:lsdException w:name="Unresolved Mention" w:semiHidden="1" w:unhideWhenUsed="1"/>
   </w:latentStyles>
-  <w:style w:type="paragraph" w:default="1" w:styleId="Normal">
+  <w:style w:type="paragraph" w:default="1" w:styleId="Normalny">
     <w:name w:val="Normal"/>
     <w:qFormat/>
     <w:rsid w:val="009E3E7E"/>
@@ -13710,11 +13648,11 @@
       <w:lang w:val="en-GB"/>
     </w:rPr>
   </w:style>
-  <w:style w:type="paragraph" w:styleId="Heading1">
+  <w:style w:type="paragraph" w:styleId="Nagwek1">
     <w:name w:val="heading 1"/>
-    <w:basedOn w:val="Normal"/>
-    <w:next w:val="Normal"/>
-    <w:link w:val="Heading1Char"/>
+    <w:basedOn w:val="Normalny"/>
+    <w:next w:val="Normalny"/>
+    <w:link w:val="Nagwek1Znak"/>
     <w:uiPriority w:val="9"/>
     <w:qFormat/>
     <w:rsid w:val="009C4906"/>
@@ -13736,11 +13674,11 @@
       <w:szCs w:val="28"/>
     </w:rPr>
   </w:style>
-  <w:style w:type="paragraph" w:styleId="Heading2">
+  <w:style w:type="paragraph" w:styleId="Nagwek2">
     <w:name w:val="heading 2"/>
-    <w:basedOn w:val="Normal"/>
-    <w:next w:val="Normal"/>
-    <w:link w:val="Heading2Char"/>
+    <w:basedOn w:val="Normalny"/>
+    <w:next w:val="Normalny"/>
+    <w:link w:val="Nagwek2Znak"/>
     <w:uiPriority w:val="1"/>
     <w:qFormat/>
     <w:rsid w:val="00F910B0"/>
@@ -13763,11 +13701,11 @@
       <w:szCs w:val="26"/>
     </w:rPr>
   </w:style>
-  <w:style w:type="paragraph" w:styleId="Heading3">
+  <w:style w:type="paragraph" w:styleId="Nagwek3">
     <w:name w:val="heading 3"/>
-    <w:basedOn w:val="Normal"/>
-    <w:next w:val="Normal"/>
-    <w:link w:val="Heading3Char"/>
+    <w:basedOn w:val="Normalny"/>
+    <w:next w:val="Normalny"/>
+    <w:link w:val="Nagwek3Znak"/>
     <w:uiPriority w:val="1"/>
     <w:qFormat/>
     <w:rsid w:val="008327D0"/>
@@ -13788,11 +13726,11 @@
       <w:bCs/>
     </w:rPr>
   </w:style>
-  <w:style w:type="paragraph" w:styleId="Heading4">
+  <w:style w:type="paragraph" w:styleId="Nagwek4">
     <w:name w:val="heading 4"/>
-    <w:basedOn w:val="Normal"/>
-    <w:next w:val="Normal"/>
-    <w:link w:val="Heading4Char"/>
+    <w:basedOn w:val="Normalny"/>
+    <w:next w:val="Normalny"/>
+    <w:link w:val="Nagwek4Znak"/>
     <w:uiPriority w:val="1"/>
     <w:qFormat/>
     <w:rsid w:val="00F910B0"/>
@@ -13814,11 +13752,11 @@
       <w:iCs/>
     </w:rPr>
   </w:style>
-  <w:style w:type="paragraph" w:styleId="Heading5">
+  <w:style w:type="paragraph" w:styleId="Nagwek5">
     <w:name w:val="heading 5"/>
-    <w:basedOn w:val="Normal"/>
-    <w:next w:val="Normal"/>
-    <w:link w:val="Heading5Char"/>
+    <w:basedOn w:val="Normalny"/>
+    <w:next w:val="Normalny"/>
+    <w:link w:val="Nagwek5Znak"/>
     <w:uiPriority w:val="1"/>
     <w:semiHidden/>
     <w:rsid w:val="00F910B0"/>
@@ -13838,11 +13776,11 @@
       <w:b/>
     </w:rPr>
   </w:style>
-  <w:style w:type="paragraph" w:styleId="Heading6">
+  <w:style w:type="paragraph" w:styleId="Nagwek6">
     <w:name w:val="heading 6"/>
-    <w:basedOn w:val="Normal"/>
-    <w:next w:val="Normal"/>
-    <w:link w:val="Heading6Char"/>
+    <w:basedOn w:val="Normalny"/>
+    <w:next w:val="Normalny"/>
+    <w:link w:val="Nagwek6Znak"/>
     <w:uiPriority w:val="1"/>
     <w:semiHidden/>
     <w:rsid w:val="00F910B0"/>
@@ -13863,11 +13801,11 @@
       <w:iCs/>
     </w:rPr>
   </w:style>
-  <w:style w:type="paragraph" w:styleId="Heading7">
+  <w:style w:type="paragraph" w:styleId="Nagwek7">
     <w:name w:val="heading 7"/>
-    <w:basedOn w:val="Normal"/>
-    <w:next w:val="Normal"/>
-    <w:link w:val="Heading7Char"/>
+    <w:basedOn w:val="Normalny"/>
+    <w:next w:val="Normalny"/>
+    <w:link w:val="Nagwek7Znak"/>
     <w:uiPriority w:val="1"/>
     <w:semiHidden/>
     <w:rsid w:val="00F910B0"/>
@@ -13888,11 +13826,11 @@
       <w:iCs/>
     </w:rPr>
   </w:style>
-  <w:style w:type="paragraph" w:styleId="Heading8">
+  <w:style w:type="paragraph" w:styleId="Nagwek8">
     <w:name w:val="heading 8"/>
-    <w:basedOn w:val="Normal"/>
-    <w:next w:val="Normal"/>
-    <w:link w:val="Heading8Char"/>
+    <w:basedOn w:val="Normalny"/>
+    <w:next w:val="Normalny"/>
+    <w:link w:val="Nagwek8Znak"/>
     <w:uiPriority w:val="1"/>
     <w:semiHidden/>
     <w:rsid w:val="00F910B0"/>
@@ -13912,11 +13850,11 @@
       <w:b/>
     </w:rPr>
   </w:style>
-  <w:style w:type="paragraph" w:styleId="Heading9">
+  <w:style w:type="paragraph" w:styleId="Nagwek9">
     <w:name w:val="heading 9"/>
-    <w:basedOn w:val="Normal"/>
-    <w:next w:val="Normal"/>
-    <w:link w:val="Heading9Char"/>
+    <w:basedOn w:val="Normalny"/>
+    <w:next w:val="Normalny"/>
+    <w:link w:val="Nagwek9Znak"/>
     <w:uiPriority w:val="1"/>
     <w:semiHidden/>
     <w:rsid w:val="00F910B0"/>
@@ -13937,12 +13875,13 @@
       <w:iCs/>
     </w:rPr>
   </w:style>
-  <w:style w:type="character" w:default="1" w:styleId="DefaultParagraphFont">
+  <w:style w:type="character" w:default="1" w:styleId="Domylnaczcionkaakapitu">
     <w:name w:val="Default Paragraph Font"/>
     <w:uiPriority w:val="1"/>
+    <w:semiHidden/>
     <w:unhideWhenUsed/>
   </w:style>
-  <w:style w:type="table" w:default="1" w:styleId="TableNormal">
+  <w:style w:type="table" w:default="1" w:styleId="Standardowy">
     <w:name w:val="Normal Table"/>
     <w:uiPriority w:val="99"/>
     <w:semiHidden/>
@@ -13957,16 +13896,16 @@
       </w:tblCellMar>
     </w:tblPr>
   </w:style>
-  <w:style w:type="numbering" w:default="1" w:styleId="NoList">
+  <w:style w:type="numbering" w:default="1" w:styleId="Bezlisty">
     <w:name w:val="No List"/>
     <w:uiPriority w:val="99"/>
     <w:semiHidden/>
     <w:unhideWhenUsed/>
   </w:style>
-  <w:style w:type="character" w:customStyle="1" w:styleId="Heading1Char">
-    <w:name w:val="Heading 1 Char"/>
-    <w:basedOn w:val="DefaultParagraphFont"/>
-    <w:link w:val="Heading1"/>
+  <w:style w:type="character" w:customStyle="1" w:styleId="Nagwek1Znak">
+    <w:name w:val="Nagłówek 1 Znak"/>
+    <w:basedOn w:val="Domylnaczcionkaakapitu"/>
+    <w:link w:val="Nagwek1"/>
     <w:uiPriority w:val="9"/>
     <w:rsid w:val="009C4906"/>
     <w:rPr>
@@ -13978,10 +13917,10 @@
       <w:lang w:val="en-GB"/>
     </w:rPr>
   </w:style>
-  <w:style w:type="character" w:customStyle="1" w:styleId="Heading2Char">
-    <w:name w:val="Heading 2 Char"/>
-    <w:basedOn w:val="DefaultParagraphFont"/>
-    <w:link w:val="Heading2"/>
+  <w:style w:type="character" w:customStyle="1" w:styleId="Nagwek2Znak">
+    <w:name w:val="Nagłówek 2 Znak"/>
+    <w:basedOn w:val="Domylnaczcionkaakapitu"/>
+    <w:link w:val="Nagwek2"/>
     <w:uiPriority w:val="1"/>
     <w:rsid w:val="00F910B0"/>
     <w:rPr>
@@ -13993,10 +13932,10 @@
       <w:lang w:val="en-GB"/>
     </w:rPr>
   </w:style>
-  <w:style w:type="character" w:customStyle="1" w:styleId="Heading3Char">
-    <w:name w:val="Heading 3 Char"/>
-    <w:basedOn w:val="DefaultParagraphFont"/>
-    <w:link w:val="Heading3"/>
+  <w:style w:type="character" w:customStyle="1" w:styleId="Nagwek3Znak">
+    <w:name w:val="Nagłówek 3 Znak"/>
+    <w:basedOn w:val="Domylnaczcionkaakapitu"/>
+    <w:link w:val="Nagwek3"/>
     <w:uiPriority w:val="1"/>
     <w:rsid w:val="008327D0"/>
     <w:rPr>
@@ -14007,10 +13946,10 @@
       <w:lang w:val="en-GB"/>
     </w:rPr>
   </w:style>
-  <w:style w:type="character" w:customStyle="1" w:styleId="Heading4Char">
-    <w:name w:val="Heading 4 Char"/>
-    <w:basedOn w:val="DefaultParagraphFont"/>
-    <w:link w:val="Heading4"/>
+  <w:style w:type="character" w:customStyle="1" w:styleId="Nagwek4Znak">
+    <w:name w:val="Nagłówek 4 Znak"/>
+    <w:basedOn w:val="Domylnaczcionkaakapitu"/>
+    <w:link w:val="Nagwek4"/>
     <w:uiPriority w:val="1"/>
     <w:rsid w:val="00F910B0"/>
     <w:rPr>
@@ -14023,10 +13962,10 @@
       <w:lang w:val="en-GB"/>
     </w:rPr>
   </w:style>
-  <w:style w:type="character" w:customStyle="1" w:styleId="Heading5Char">
-    <w:name w:val="Heading 5 Char"/>
-    <w:basedOn w:val="DefaultParagraphFont"/>
-    <w:link w:val="Heading5"/>
+  <w:style w:type="character" w:customStyle="1" w:styleId="Nagwek5Znak">
+    <w:name w:val="Nagłówek 5 Znak"/>
+    <w:basedOn w:val="Domylnaczcionkaakapitu"/>
+    <w:link w:val="Nagwek5"/>
     <w:uiPriority w:val="1"/>
     <w:semiHidden/>
     <w:rsid w:val="00F910B0"/>
@@ -14038,10 +13977,10 @@
       <w:lang w:val="en-GB"/>
     </w:rPr>
   </w:style>
-  <w:style w:type="character" w:customStyle="1" w:styleId="Heading6Char">
-    <w:name w:val="Heading 6 Char"/>
-    <w:basedOn w:val="DefaultParagraphFont"/>
-    <w:link w:val="Heading6"/>
+  <w:style w:type="character" w:customStyle="1" w:styleId="Nagwek6Znak">
+    <w:name w:val="Nagłówek 6 Znak"/>
+    <w:basedOn w:val="Domylnaczcionkaakapitu"/>
+    <w:link w:val="Nagwek6"/>
     <w:uiPriority w:val="1"/>
     <w:semiHidden/>
     <w:rsid w:val="00F910B0"/>
@@ -14054,10 +13993,10 @@
       <w:lang w:val="en-GB"/>
     </w:rPr>
   </w:style>
-  <w:style w:type="character" w:customStyle="1" w:styleId="Heading7Char">
-    <w:name w:val="Heading 7 Char"/>
-    <w:basedOn w:val="DefaultParagraphFont"/>
-    <w:link w:val="Heading7"/>
+  <w:style w:type="character" w:customStyle="1" w:styleId="Nagwek7Znak">
+    <w:name w:val="Nagłówek 7 Znak"/>
+    <w:basedOn w:val="Domylnaczcionkaakapitu"/>
+    <w:link w:val="Nagwek7"/>
     <w:uiPriority w:val="1"/>
     <w:semiHidden/>
     <w:rsid w:val="00F910B0"/>
@@ -14070,10 +14009,10 @@
       <w:lang w:val="en-GB"/>
     </w:rPr>
   </w:style>
-  <w:style w:type="character" w:customStyle="1" w:styleId="Heading8Char">
-    <w:name w:val="Heading 8 Char"/>
-    <w:basedOn w:val="DefaultParagraphFont"/>
-    <w:link w:val="Heading8"/>
+  <w:style w:type="character" w:customStyle="1" w:styleId="Nagwek8Znak">
+    <w:name w:val="Nagłówek 8 Znak"/>
+    <w:basedOn w:val="Domylnaczcionkaakapitu"/>
+    <w:link w:val="Nagwek8"/>
     <w:uiPriority w:val="1"/>
     <w:semiHidden/>
     <w:rsid w:val="00F910B0"/>
@@ -14085,10 +14024,10 @@
       <w:lang w:val="en-GB"/>
     </w:rPr>
   </w:style>
-  <w:style w:type="character" w:customStyle="1" w:styleId="Heading9Char">
-    <w:name w:val="Heading 9 Char"/>
-    <w:basedOn w:val="DefaultParagraphFont"/>
-    <w:link w:val="Heading9"/>
+  <w:style w:type="character" w:customStyle="1" w:styleId="Nagwek9Znak">
+    <w:name w:val="Nagłówek 9 Znak"/>
+    <w:basedOn w:val="Domylnaczcionkaakapitu"/>
+    <w:link w:val="Nagwek9"/>
     <w:uiPriority w:val="1"/>
     <w:semiHidden/>
     <w:rsid w:val="00F910B0"/>
@@ -14101,10 +14040,10 @@
       <w:lang w:val="en-GB"/>
     </w:rPr>
   </w:style>
-  <w:style w:type="paragraph" w:styleId="Header">
+  <w:style w:type="paragraph" w:styleId="Nagwek">
     <w:name w:val="header"/>
-    <w:basedOn w:val="Normal"/>
-    <w:link w:val="HeaderChar"/>
+    <w:basedOn w:val="Normalny"/>
+    <w:link w:val="NagwekZnak"/>
     <w:uiPriority w:val="21"/>
     <w:semiHidden/>
     <w:rsid w:val="00F910B0"/>
@@ -14119,10 +14058,10 @@
       <w:sz w:val="18"/>
     </w:rPr>
   </w:style>
-  <w:style w:type="character" w:customStyle="1" w:styleId="HeaderChar">
-    <w:name w:val="Header Char"/>
-    <w:basedOn w:val="DefaultParagraphFont"/>
-    <w:link w:val="Header"/>
+  <w:style w:type="character" w:customStyle="1" w:styleId="NagwekZnak">
+    <w:name w:val="Nagłówek Znak"/>
+    <w:basedOn w:val="Domylnaczcionkaakapitu"/>
+    <w:link w:val="Nagwek"/>
     <w:uiPriority w:val="21"/>
     <w:semiHidden/>
     <w:rsid w:val="00F910B0"/>
@@ -14133,10 +14072,10 @@
       <w:lang w:val="en-GB"/>
     </w:rPr>
   </w:style>
-  <w:style w:type="paragraph" w:styleId="Footer">
+  <w:style w:type="paragraph" w:styleId="Stopka">
     <w:name w:val="footer"/>
-    <w:basedOn w:val="Normal"/>
-    <w:link w:val="FooterChar"/>
+    <w:basedOn w:val="Normalny"/>
+    <w:link w:val="StopkaZnak"/>
     <w:uiPriority w:val="99"/>
     <w:rsid w:val="00F910B0"/>
     <w:pPr>
@@ -14150,10 +14089,10 @@
       <w:sz w:val="16"/>
     </w:rPr>
   </w:style>
-  <w:style w:type="character" w:customStyle="1" w:styleId="FooterChar">
-    <w:name w:val="Footer Char"/>
-    <w:basedOn w:val="DefaultParagraphFont"/>
-    <w:link w:val="Footer"/>
+  <w:style w:type="character" w:customStyle="1" w:styleId="StopkaZnak">
+    <w:name w:val="Stopka Znak"/>
+    <w:basedOn w:val="Domylnaczcionkaakapitu"/>
+    <w:link w:val="Stopka"/>
     <w:uiPriority w:val="99"/>
     <w:rsid w:val="00F910B0"/>
     <w:rPr>
@@ -14163,9 +14102,9 @@
       <w:lang w:val="en-GB"/>
     </w:rPr>
   </w:style>
-  <w:style w:type="paragraph" w:styleId="ListBullet">
+  <w:style w:type="paragraph" w:styleId="Listapunktowana">
     <w:name w:val="List Bullet"/>
-    <w:basedOn w:val="Normal"/>
+    <w:basedOn w:val="Normalny"/>
     <w:uiPriority w:val="2"/>
     <w:qFormat/>
     <w:rsid w:val="00F910B0"/>
@@ -14176,9 +14115,9 @@
       <w:spacing w:before="240" w:after="240"/>
     </w:pPr>
   </w:style>
-  <w:style w:type="paragraph" w:styleId="ListNumber">
+  <w:style w:type="paragraph" w:styleId="Listanumerowana">
     <w:name w:val="List Number"/>
-    <w:basedOn w:val="Normal"/>
+    <w:basedOn w:val="Normalny"/>
     <w:uiPriority w:val="2"/>
     <w:qFormat/>
     <w:rsid w:val="00F910B0"/>
@@ -14189,9 +14128,9 @@
       <w:contextualSpacing/>
     </w:pPr>
   </w:style>
-  <w:style w:type="paragraph" w:styleId="ListParagraph">
+  <w:style w:type="paragraph" w:styleId="Akapitzlist">
     <w:name w:val="List Paragraph"/>
-    <w:basedOn w:val="Normal"/>
+    <w:basedOn w:val="Normalny"/>
     <w:uiPriority w:val="34"/>
     <w:qFormat/>
     <w:rsid w:val="00F910B0"/>
@@ -14200,18 +14139,18 @@
       <w:contextualSpacing/>
     </w:pPr>
   </w:style>
-  <w:style w:type="paragraph" w:styleId="Bibliography">
+  <w:style w:type="paragraph" w:styleId="Bibliografia">
     <w:name w:val="Bibliography"/>
-    <w:basedOn w:val="Normal"/>
-    <w:next w:val="Normal"/>
+    <w:basedOn w:val="Normalny"/>
+    <w:next w:val="Normalny"/>
     <w:uiPriority w:val="99"/>
     <w:unhideWhenUsed/>
     <w:rsid w:val="00F910B0"/>
   </w:style>
-  <w:style w:type="paragraph" w:styleId="TOCHeading">
+  <w:style w:type="paragraph" w:styleId="Nagwekspisutreci">
     <w:name w:val="TOC Heading"/>
-    <w:basedOn w:val="Heading1"/>
-    <w:next w:val="Normal"/>
+    <w:basedOn w:val="Nagwek1"/>
+    <w:next w:val="Normalny"/>
     <w:uiPriority w:val="39"/>
     <w:unhideWhenUsed/>
     <w:qFormat/>
@@ -14234,10 +14173,10 @@
       <w:lang w:val="da-DK" w:eastAsia="da-DK"/>
     </w:rPr>
   </w:style>
-  <w:style w:type="paragraph" w:styleId="TOC1">
+  <w:style w:type="paragraph" w:styleId="Spistreci1">
     <w:name w:val="toc 1"/>
-    <w:basedOn w:val="Normal"/>
-    <w:next w:val="Normal"/>
+    <w:basedOn w:val="Normalny"/>
+    <w:next w:val="Normalny"/>
     <w:autoRedefine/>
     <w:uiPriority w:val="39"/>
     <w:unhideWhenUsed/>
@@ -14246,10 +14185,10 @@
       <w:spacing w:after="100"/>
     </w:pPr>
   </w:style>
-  <w:style w:type="paragraph" w:styleId="TOC2">
+  <w:style w:type="paragraph" w:styleId="Spistreci2">
     <w:name w:val="toc 2"/>
-    <w:basedOn w:val="Normal"/>
-    <w:next w:val="Normal"/>
+    <w:basedOn w:val="Normalny"/>
+    <w:next w:val="Normalny"/>
     <w:autoRedefine/>
     <w:uiPriority w:val="39"/>
     <w:unhideWhenUsed/>
@@ -14259,9 +14198,9 @@
       <w:ind w:left="200"/>
     </w:pPr>
   </w:style>
-  <w:style w:type="character" w:styleId="Hyperlink">
+  <w:style w:type="character" w:styleId="Hipercze">
     <w:name w:val="Hyperlink"/>
-    <w:basedOn w:val="DefaultParagraphFont"/>
+    <w:basedOn w:val="Domylnaczcionkaakapitu"/>
     <w:uiPriority w:val="99"/>
     <w:unhideWhenUsed/>
     <w:rsid w:val="00F910B0"/>
@@ -14270,9 +14209,9 @@
       <w:u w:val="single"/>
     </w:rPr>
   </w:style>
-  <w:style w:type="paragraph" w:styleId="NormalWeb">
+  <w:style w:type="paragraph" w:styleId="NormalnyWeb">
     <w:name w:val="Normal (Web)"/>
-    <w:basedOn w:val="Normal"/>
+    <w:basedOn w:val="Normalny"/>
     <w:uiPriority w:val="99"/>
     <w:semiHidden/>
     <w:unhideWhenUsed/>
@@ -14287,9 +14226,9 @@
       <w:lang w:val="da-DK" w:eastAsia="da-DK"/>
     </w:rPr>
   </w:style>
-  <w:style w:type="table" w:styleId="TableGrid">
+  <w:style w:type="table" w:styleId="Tabela-Siatka">
     <w:name w:val="Table Grid"/>
-    <w:basedOn w:val="TableNormal"/>
+    <w:basedOn w:val="Standardowy"/>
     <w:uiPriority w:val="59"/>
     <w:rsid w:val="008327D0"/>
     <w:pPr>
@@ -14311,10 +14250,10 @@
       </w:tblBorders>
     </w:tblPr>
   </w:style>
-  <w:style w:type="paragraph" w:styleId="TOC3">
+  <w:style w:type="paragraph" w:styleId="Spistreci3">
     <w:name w:val="toc 3"/>
-    <w:basedOn w:val="Normal"/>
-    <w:next w:val="Normal"/>
+    <w:basedOn w:val="Normalny"/>
+    <w:next w:val="Normalny"/>
     <w:autoRedefine/>
     <w:uiPriority w:val="39"/>
     <w:unhideWhenUsed/>
@@ -14324,9 +14263,9 @@
       <w:ind w:left="440"/>
     </w:pPr>
   </w:style>
-  <w:style w:type="character" w:styleId="UnresolvedMention">
+  <w:style w:type="character" w:styleId="Nierozpoznanawzmianka">
     <w:name w:val="Unresolved Mention"/>
-    <w:basedOn w:val="DefaultParagraphFont"/>
+    <w:basedOn w:val="Domylnaczcionkaakapitu"/>
     <w:uiPriority w:val="99"/>
     <w:semiHidden/>
     <w:unhideWhenUsed/>
@@ -14336,9 +14275,9 @@
       <w:shd w:val="clear" w:color="auto" w:fill="E6E6E6"/>
     </w:rPr>
   </w:style>
-  <w:style w:type="character" w:styleId="FollowedHyperlink">
+  <w:style w:type="character" w:styleId="UyteHipercze">
     <w:name w:val="FollowedHyperlink"/>
-    <w:basedOn w:val="DefaultParagraphFont"/>
+    <w:basedOn w:val="Domylnaczcionkaakapitu"/>
     <w:uiPriority w:val="99"/>
     <w:semiHidden/>
     <w:unhideWhenUsed/>
@@ -14613,18 +14552,18 @@
 </file>
 
 <file path=customXml/item1.xml><?xml version="1.0" encoding="utf-8"?>
-<p:properties xmlns:p="http://schemas.microsoft.com/office/2006/metadata/properties" xmlns:xsi="http://www.w3.org/2001/XMLSchema-instance" xmlns:pc="http://schemas.microsoft.com/office/infopath/2007/PartnerControls">
-  <documentManagement/>
-</p:properties>
-</file>
-
-<file path=customXml/item2.xml><?xml version="1.0" encoding="utf-8"?>
 <?mso-contentType ?>
 <FormTemplates xmlns="http://schemas.microsoft.com/sharepoint/v3/contenttype/forms">
   <Display>DocumentLibraryForm</Display>
   <Edit>DocumentLibraryForm</Edit>
   <New>DocumentLibraryForm</New>
 </FormTemplates>
+</file>
+
+<file path=customXml/item2.xml><?xml version="1.0" encoding="utf-8"?>
+<p:properties xmlns:p="http://schemas.microsoft.com/office/2006/metadata/properties" xmlns:xsi="http://www.w3.org/2001/XMLSchema-instance" xmlns:pc="http://schemas.microsoft.com/office/infopath/2007/PartnerControls">
+  <documentManagement/>
+</p:properties>
 </file>
 
 <file path=customXml/item3.xml><?xml version="1.0" encoding="utf-8"?>
@@ -14779,18 +14718,18 @@
 </file>
 
 <file path=customXml/itemProps1.xml><?xml version="1.0" encoding="utf-8"?>
-<ds:datastoreItem xmlns:ds="http://schemas.openxmlformats.org/officeDocument/2006/customXml" ds:itemID="{B3EBB357-DA60-469A-B5F2-E35DF6FD1B0D}">
+<ds:datastoreItem xmlns:ds="http://schemas.openxmlformats.org/officeDocument/2006/customXml" ds:itemID="{36B18D59-688D-4806-A4EA-B7808C4D834E}">
   <ds:schemaRefs>
-    <ds:schemaRef ds:uri="http://schemas.microsoft.com/office/2006/metadata/properties"/>
-    <ds:schemaRef ds:uri="http://schemas.microsoft.com/office/infopath/2007/PartnerControls"/>
+    <ds:schemaRef ds:uri="http://schemas.microsoft.com/sharepoint/v3/contenttype/forms"/>
   </ds:schemaRefs>
 </ds:datastoreItem>
 </file>
 
 <file path=customXml/itemProps2.xml><?xml version="1.0" encoding="utf-8"?>
-<ds:datastoreItem xmlns:ds="http://schemas.openxmlformats.org/officeDocument/2006/customXml" ds:itemID="{36B18D59-688D-4806-A4EA-B7808C4D834E}">
+<ds:datastoreItem xmlns:ds="http://schemas.openxmlformats.org/officeDocument/2006/customXml" ds:itemID="{B3EBB357-DA60-469A-B5F2-E35DF6FD1B0D}">
   <ds:schemaRefs>
-    <ds:schemaRef ds:uri="http://schemas.microsoft.com/sharepoint/v3/contenttype/forms"/>
+    <ds:schemaRef ds:uri="http://schemas.microsoft.com/office/2006/metadata/properties"/>
+    <ds:schemaRef ds:uri="http://schemas.microsoft.com/office/infopath/2007/PartnerControls"/>
   </ds:schemaRefs>
 </ds:datastoreItem>
 </file>
@@ -14812,7 +14751,7 @@
 </file>
 
 <file path=customXml/itemProps4.xml><?xml version="1.0" encoding="utf-8"?>
-<ds:datastoreItem xmlns:ds="http://schemas.openxmlformats.org/officeDocument/2006/customXml" ds:itemID="{7E0EAE7A-F8D1-4156-A504-352273779ECF}">
+<ds:datastoreItem xmlns:ds="http://schemas.openxmlformats.org/officeDocument/2006/customXml" ds:itemID="{518B41E0-CA54-4379-AB98-989A3649775E}">
   <ds:schemaRefs>
     <ds:schemaRef ds:uri="http://schemas.openxmlformats.org/officeDocument/2006/bibliography"/>
   </ds:schemaRefs>

</xml_diff>